<commit_message>
Added Transcript PDF and HW Formats
I added the pdf file for the Transcripts and PAW's. I also included the
format for the sample specs.
</commit_message>
<xml_diff>
--- a/interviews/Transcripts and PAWs.docx
+++ b/interviews/Transcripts and PAWs.docx
@@ -11,6 +11,8 @@
           <w:b/>
         </w:rPr>
       </w:pPr>
+      <w:bookmarkStart w:id="0" w:name="_GoBack"/>
+      <w:bookmarkEnd w:id="0"/>
       <w:r>
         <w:rPr>
           <w:rFonts w:ascii="Arial" w:hAnsi="Arial" w:cs="Arial"/>
@@ -298,10 +300,10 @@
             <v:path o:extrusionok="f" gradientshapeok="t" o:connecttype="rect"/>
             <o:lock v:ext="edit" aspectratio="t"/>
           </v:shapetype>
-          <v:shape id="_x0000_i1025" type="#_x0000_t75" style="width:46.9pt;height:46.9pt" o:ole="">
+          <v:shape id="_x0000_i1025" type="#_x0000_t75" style="width:47.15pt;height:47.15pt" o:ole="">
             <v:imagedata r:id="rId9" o:title=""/>
           </v:shape>
-          <o:OLEObject Type="Embed" ProgID="Unknown" ShapeID="_x0000_i1025" DrawAspect="Content" ObjectID="_1483902242" r:id="rId10"/>
+          <o:OLEObject Type="Embed" ProgID="Unknown" ShapeID="_x0000_i1025" DrawAspect="Content" ObjectID="_1483913151" r:id="rId10"/>
         </w:object>
       </w:r>
     </w:p>
@@ -1028,16 +1030,7 @@
           <w:szCs w:val="20"/>
           <w:shd w:val="clear" w:color="auto" w:fill="FFFFFF"/>
         </w:rPr>
-        <w:t xml:space="preserve"> /</w:t>
-      </w:r>
-      <w:r>
-        <w:rPr>
-          <w:rFonts w:ascii="Arial" w:hAnsi="Arial" w:cs="Arial"/>
-          <w:sz w:val="20"/>
-          <w:szCs w:val="20"/>
-          <w:shd w:val="clear" w:color="auto" w:fill="FFFFFF"/>
-        </w:rPr>
-        <w:t xml:space="preserve"> 2</w:t>
+        <w:t xml:space="preserve"> / 2</w:t>
       </w:r>
     </w:p>
     <w:p>
@@ -1070,7 +1063,28 @@
           <w:szCs w:val="20"/>
           <w:shd w:val="clear" w:color="auto" w:fill="FFFFFF"/>
         </w:rPr>
-        <w:t xml:space="preserve"> /</w:t>
+        <w:t xml:space="preserve"> / 2</w:t>
+      </w:r>
+    </w:p>
+    <w:p>
+      <w:pPr>
+        <w:spacing w:after="0" w:line="480" w:lineRule="auto"/>
+        <w:jc w:val="both"/>
+        <w:rPr>
+          <w:rFonts w:ascii="Arial" w:hAnsi="Arial" w:cs="Arial"/>
+          <w:sz w:val="20"/>
+          <w:szCs w:val="20"/>
+        </w:rPr>
+      </w:pPr>
+      <w:bookmarkStart w:id="1" w:name="h.gjdgxs"/>
+      <w:bookmarkEnd w:id="1"/>
+      <w:r>
+        <w:rPr>
+          <w:rFonts w:ascii="Arial" w:hAnsi="Arial" w:cs="Arial"/>
+          <w:sz w:val="20"/>
+          <w:szCs w:val="20"/>
+        </w:rPr>
+        <w:t>Problem Analysis (Torrent Pharmaceuticals)</w:t>
       </w:r>
       <w:r>
         <w:rPr>
@@ -1079,46 +1093,7 @@
           <w:szCs w:val="20"/>
           <w:shd w:val="clear" w:color="auto" w:fill="FFFFFF"/>
         </w:rPr>
-        <w:t xml:space="preserve"> 2</w:t>
-      </w:r>
-    </w:p>
-    <w:p>
-      <w:pPr>
-        <w:spacing w:after="0" w:line="480" w:lineRule="auto"/>
-        <w:jc w:val="both"/>
-        <w:rPr>
-          <w:rFonts w:ascii="Arial" w:hAnsi="Arial" w:cs="Arial"/>
-          <w:sz w:val="20"/>
-          <w:szCs w:val="20"/>
-        </w:rPr>
-      </w:pPr>
-      <w:bookmarkStart w:id="0" w:name="h.gjdgxs"/>
-      <w:bookmarkEnd w:id="0"/>
-      <w:r>
-        <w:rPr>
-          <w:rFonts w:ascii="Arial" w:hAnsi="Arial" w:cs="Arial"/>
-          <w:sz w:val="20"/>
-          <w:szCs w:val="20"/>
-        </w:rPr>
-        <w:t>Problem Analysis (Torrent Pharmaceuticals)</w:t>
-      </w:r>
-      <w:r>
-        <w:rPr>
-          <w:rFonts w:ascii="Arial" w:hAnsi="Arial" w:cs="Arial"/>
-          <w:sz w:val="20"/>
-          <w:szCs w:val="20"/>
-          <w:shd w:val="clear" w:color="auto" w:fill="FFFFFF"/>
-        </w:rPr>
-        <w:t xml:space="preserve"> /</w:t>
-      </w:r>
-      <w:r>
-        <w:rPr>
-          <w:rFonts w:ascii="Arial" w:hAnsi="Arial" w:cs="Arial"/>
-          <w:sz w:val="20"/>
-          <w:szCs w:val="20"/>
-          <w:shd w:val="clear" w:color="auto" w:fill="FFFFFF"/>
-        </w:rPr>
-        <w:t xml:space="preserve"> 4</w:t>
+        <w:t xml:space="preserve"> / 4</w:t>
       </w:r>
     </w:p>
     <w:p>
@@ -1147,16 +1122,7 @@
           <w:szCs w:val="20"/>
           <w:shd w:val="clear" w:color="auto" w:fill="FFFFFF"/>
         </w:rPr>
-        <w:t xml:space="preserve"> /</w:t>
-      </w:r>
-      <w:r>
-        <w:rPr>
-          <w:rFonts w:ascii="Arial" w:hAnsi="Arial" w:cs="Arial"/>
-          <w:sz w:val="20"/>
-          <w:szCs w:val="20"/>
-          <w:shd w:val="clear" w:color="auto" w:fill="FFFFFF"/>
-        </w:rPr>
-        <w:t xml:space="preserve"> 5</w:t>
+        <w:t xml:space="preserve"> / 5</w:t>
       </w:r>
     </w:p>
     <w:p>
@@ -1185,16 +1151,7 @@
           <w:szCs w:val="20"/>
           <w:shd w:val="clear" w:color="auto" w:fill="FFFFFF"/>
         </w:rPr>
-        <w:t xml:space="preserve"> /</w:t>
-      </w:r>
-      <w:r>
-        <w:rPr>
-          <w:rFonts w:ascii="Arial" w:hAnsi="Arial" w:cs="Arial"/>
-          <w:sz w:val="20"/>
-          <w:szCs w:val="20"/>
-          <w:shd w:val="clear" w:color="auto" w:fill="FFFFFF"/>
-        </w:rPr>
-        <w:t xml:space="preserve"> 5</w:t>
+        <w:t xml:space="preserve"> / 5</w:t>
       </w:r>
     </w:p>
     <w:p>
@@ -1223,7 +1180,26 @@
           <w:szCs w:val="20"/>
           <w:shd w:val="clear" w:color="auto" w:fill="FFFFFF"/>
         </w:rPr>
-        <w:t xml:space="preserve"> /</w:t>
+        <w:t xml:space="preserve"> / 5</w:t>
+      </w:r>
+    </w:p>
+    <w:p>
+      <w:pPr>
+        <w:spacing w:after="0" w:line="480" w:lineRule="auto"/>
+        <w:jc w:val="both"/>
+        <w:rPr>
+          <w:rFonts w:ascii="Arial" w:hAnsi="Arial" w:cs="Arial"/>
+          <w:sz w:val="20"/>
+          <w:szCs w:val="20"/>
+        </w:rPr>
+      </w:pPr>
+      <w:r>
+        <w:rPr>
+          <w:rFonts w:ascii="Arial" w:hAnsi="Arial" w:cs="Arial"/>
+          <w:sz w:val="20"/>
+          <w:szCs w:val="20"/>
+        </w:rPr>
+        <w:t>Transcript: CAI-STA</w:t>
       </w:r>
       <w:r>
         <w:rPr>
@@ -1232,7 +1208,7 @@
           <w:szCs w:val="20"/>
           <w:shd w:val="clear" w:color="auto" w:fill="FFFFFF"/>
         </w:rPr>
-        <w:t xml:space="preserve"> 5</w:t>
+        <w:t xml:space="preserve"> / 6</w:t>
       </w:r>
     </w:p>
     <w:p>
@@ -1251,60 +1227,7 @@
           <w:sz w:val="20"/>
           <w:szCs w:val="20"/>
         </w:rPr>
-        <w:t>T</w:t>
-      </w:r>
-      <w:r>
-        <w:rPr>
-          <w:rFonts w:ascii="Arial" w:hAnsi="Arial" w:cs="Arial"/>
-          <w:sz w:val="20"/>
-          <w:szCs w:val="20"/>
-        </w:rPr>
-        <w:t>ranscript: CAI-STA</w:t>
-      </w:r>
-      <w:r>
-        <w:rPr>
-          <w:rFonts w:ascii="Arial" w:hAnsi="Arial" w:cs="Arial"/>
-          <w:sz w:val="20"/>
-          <w:szCs w:val="20"/>
-          <w:shd w:val="clear" w:color="auto" w:fill="FFFFFF"/>
-        </w:rPr>
-        <w:t xml:space="preserve"> /</w:t>
-      </w:r>
-      <w:r>
-        <w:rPr>
-          <w:rFonts w:ascii="Arial" w:hAnsi="Arial" w:cs="Arial"/>
-          <w:sz w:val="20"/>
-          <w:szCs w:val="20"/>
-          <w:shd w:val="clear" w:color="auto" w:fill="FFFFFF"/>
-        </w:rPr>
-        <w:t xml:space="preserve"> 6</w:t>
-      </w:r>
-    </w:p>
-    <w:p>
-      <w:pPr>
-        <w:spacing w:after="0" w:line="480" w:lineRule="auto"/>
-        <w:jc w:val="both"/>
-        <w:rPr>
-          <w:rFonts w:ascii="Arial" w:hAnsi="Arial" w:cs="Arial"/>
-          <w:sz w:val="20"/>
-          <w:szCs w:val="20"/>
-        </w:rPr>
-      </w:pPr>
-      <w:r>
-        <w:rPr>
-          <w:rFonts w:ascii="Arial" w:hAnsi="Arial" w:cs="Arial"/>
-          <w:sz w:val="20"/>
-          <w:szCs w:val="20"/>
-        </w:rPr>
-        <w:t>Pr</w:t>
-      </w:r>
-      <w:r>
-        <w:rPr>
-          <w:rFonts w:ascii="Arial" w:hAnsi="Arial" w:cs="Arial"/>
-          <w:sz w:val="20"/>
-          <w:szCs w:val="20"/>
-        </w:rPr>
-        <w:t>oblem Analysis (CAI-STA Interview)</w:t>
+        <w:t>Problem Analysis (CAI-STA Interview)</w:t>
       </w:r>
       <w:r>
         <w:rPr>
@@ -1419,15 +1342,7 @@
           <w:sz w:val="20"/>
           <w:szCs w:val="20"/>
         </w:rPr>
-        <w:t>Characteristics</w:t>
-      </w:r>
-      <w:r>
-        <w:rPr>
-          <w:rFonts w:ascii="Arial" w:hAnsi="Arial" w:cs="Arial"/>
-          <w:sz w:val="20"/>
-          <w:szCs w:val="20"/>
-        </w:rPr>
-        <w:t xml:space="preserve"> </w:t>
+        <w:t xml:space="preserve">Characteristics </w:t>
       </w:r>
       <w:r>
         <w:rPr>
@@ -1482,16 +1397,7 @@
           <w:szCs w:val="20"/>
           <w:shd w:val="clear" w:color="auto" w:fill="FFFFFF"/>
         </w:rPr>
-        <w:t xml:space="preserve"> /</w:t>
-      </w:r>
-      <w:r>
-        <w:rPr>
-          <w:rFonts w:ascii="Arial" w:hAnsi="Arial" w:cs="Arial"/>
-          <w:sz w:val="20"/>
-          <w:szCs w:val="20"/>
-          <w:shd w:val="clear" w:color="auto" w:fill="FFFFFF"/>
-        </w:rPr>
-        <w:t xml:space="preserve"> </w:t>
+        <w:t xml:space="preserve"> / </w:t>
       </w:r>
       <w:r>
         <w:rPr>
@@ -1657,16 +1563,7 @@
           <w:szCs w:val="20"/>
           <w:shd w:val="clear" w:color="auto" w:fill="FFFFFF"/>
         </w:rPr>
-        <w:t xml:space="preserve"> /</w:t>
-      </w:r>
-      <w:r>
-        <w:rPr>
-          <w:rFonts w:ascii="Arial" w:hAnsi="Arial" w:cs="Arial"/>
-          <w:sz w:val="20"/>
-          <w:szCs w:val="20"/>
-          <w:shd w:val="clear" w:color="auto" w:fill="FFFFFF"/>
-        </w:rPr>
-        <w:t xml:space="preserve"> </w:t>
+        <w:t xml:space="preserve"> / </w:t>
       </w:r>
       <w:r>
         <w:rPr>
@@ -23308,6 +23205,10 @@
                     </w:txbxContent>
                   </v:textbox>
                 </v:oval>
+                <v:shapetype id="_x0000_t32" coordsize="21600,21600" o:spt="32" o:oned="t" path="m,l21600,21600e" filled="f">
+                  <v:path arrowok="t" fillok="f" o:connecttype="none"/>
+                  <o:lock v:ext="edit" shapetype="t"/>
+                </v:shapetype>
                 <v:shape id="AutoShape 131" o:spid="_x0000_s1049" type="#_x0000_t32" style="position:absolute;left:7740;top:4965;width:180;height:30;visibility:visible;mso-wrap-style:square" o:connectortype="straight" o:gfxdata="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">
                   <v:stroke endarrow="block"/>
                 </v:shape>
@@ -23913,8 +23814,6 @@
           <w:lang w:val="en-PH" w:eastAsia="en-PH"/>
         </w:rPr>
       </w:pPr>
-      <w:bookmarkStart w:id="1" w:name="_GoBack"/>
-      <w:bookmarkEnd w:id="1"/>
       <w:r>
         <w:rPr>
           <w:rFonts w:ascii="Arial" w:eastAsia="Times New Roman" w:hAnsi="Arial" w:cs="Arial"/>
@@ -24336,7 +24235,7 @@
                 <w:sz w:val="20"/>
                 <w:szCs w:val="20"/>
               </w:rPr>
-              <w:t>21</w:t>
+              <w:t>4</w:t>
             </w:r>
             <w:r>
               <w:rPr>
@@ -25817,7 +25716,7 @@
   <a:extraClrSchemeLst/>
   <a:extLst>
     <a:ext uri="{05A4C25C-085E-4340-85A3-A5531E510DB2}">
-      <thm15:themeFamily xmlns:thm15="http://schemas.microsoft.com/office/thememl/2012/main" xmlns="" name="Office Theme" id="{62F939B6-93AF-4DB8-9C6B-D6C7DFDC589F}" vid="{4A3C46E8-61CC-4603-A589-7422A47A8E4A}"/>
+      <thm15:themeFamily xmlns="" xmlns:thm15="http://schemas.microsoft.com/office/thememl/2012/main" name="Office Theme" id="{62F939B6-93AF-4DB8-9C6B-D6C7DFDC589F}" vid="{4A3C46E8-61CC-4603-A589-7422A47A8E4A}"/>
     </a:ext>
   </a:extLst>
 </a:theme>
@@ -25828,7 +25727,7 @@
 </file>
 
 <file path=customXml/itemProps1.xml><?xml version="1.0" encoding="utf-8"?>
-<ds:datastoreItem xmlns:ds="http://schemas.openxmlformats.org/officeDocument/2006/customXml" ds:itemID="{5CFD8320-8AF5-4F1F-B53B-F282D79CBE11}">
+<ds:datastoreItem xmlns:ds="http://schemas.openxmlformats.org/officeDocument/2006/customXml" ds:itemID="{C8820062-5925-48C0-9A39-09A56912E7D7}">
   <ds:schemaRefs>
     <ds:schemaRef ds:uri="http://schemas.openxmlformats.org/officeDocument/2006/bibliography"/>
   </ds:schemaRefs>

</xml_diff>